<commit_message>
* dziala jako tako, drobne poprawki trzeba jeszcze wykonac
</commit_message>
<xml_diff>
--- a/sprawko.docx
+++ b/sprawko.docx
@@ -3245,7 +3245,7 @@
             <w:rPr>
               <w:rFonts w:ascii="Cambria Math" w:eastAsiaTheme="minorEastAsia" w:hAnsi="Cambria Math"/>
             </w:rPr>
-            <m:t>R</m:t>
+            <m:t>W</m:t>
           </m:r>
           <m:d>
             <m:dPr>
@@ -3381,7 +3381,13 @@
           <w:rPr>
             <w:rFonts w:ascii="Cambria Math" w:eastAsiaTheme="minorEastAsia" w:hAnsi="Cambria Math"/>
           </w:rPr>
-          <m:t>R=</m:t>
+          <m:t>W</m:t>
+        </m:r>
+        <m:r>
+          <w:rPr>
+            <w:rFonts w:ascii="Cambria Math" w:eastAsiaTheme="minorEastAsia" w:hAnsi="Cambria Math"/>
+          </w:rPr>
+          <m:t>=</m:t>
         </m:r>
         <m:sSup>
           <m:sSupPr>
@@ -3397,7 +3403,7 @@
               <w:rPr>
                 <w:rFonts w:ascii="Cambria Math" w:eastAsiaTheme="minorEastAsia" w:hAnsi="Cambria Math"/>
               </w:rPr>
-              <m:t>R</m:t>
+              <m:t>W</m:t>
             </m:r>
           </m:e>
           <m:sup>
@@ -7500,13 +7506,7 @@
                 <w:rPr>
                   <w:rFonts w:ascii="Cambria Math" w:hAnsi="Cambria Math"/>
                 </w:rPr>
-                <m:t>d</m:t>
-              </m:r>
-              <m:r>
-                <w:rPr>
-                  <w:rFonts w:ascii="Cambria Math" w:hAnsi="Cambria Math"/>
-                </w:rPr>
-                <m:t>q</m:t>
+                <m:t>dq</m:t>
               </m:r>
             </m:num>
             <m:den>
@@ -7762,13 +7762,7 @@
             <w:rPr>
               <w:rFonts w:ascii="Cambria Math" w:hAnsi="Cambria Math"/>
             </w:rPr>
-            <m:t>=</m:t>
-          </m:r>
-          <m:r>
-            <w:rPr>
-              <w:rFonts w:ascii="Cambria Math" w:hAnsi="Cambria Math"/>
-            </w:rPr>
-            <m:t>φ</m:t>
+            <m:t>=φ</m:t>
           </m:r>
           <m:r>
             <m:rPr>

</xml_diff>